<commit_message>
Q3 cross-validation. why performing so poorly?
</commit_message>
<xml_diff>
--- a/hw_w1/homework_w1.docx
+++ b/hw_w1/homework_w1.docx
@@ -112,10 +112,7 @@
       </w:r>
       <w:proofErr w:type="spellEnd"/>
       <w:r>
-        <w:t xml:space="preserve"> = </w:t>
-      </w:r>
-      <w:r>
-        <w:t>0.8639</w:t>
+        <w:t xml:space="preserve"> = 0.8639</w:t>
       </w:r>
     </w:p>
     <w:p>
@@ -134,10 +131,7 @@
       </w:r>
       <w:proofErr w:type="spellEnd"/>
       <w:r>
-        <w:t xml:space="preserve"> = </w:t>
-      </w:r>
-      <w:r>
-        <w:t>0.8639</w:t>
+        <w:t xml:space="preserve"> = 0.8639</w:t>
       </w:r>
     </w:p>
     <w:p>
@@ -200,196 +194,7 @@
           <w:color w:val="000000"/>
           <w:bdr w:val="none" w:sz="0" w:space="0" w:color="auto" w:frame="1"/>
         </w:rPr>
-        <w:t>-0.08158492</w:t>
-      </w:r>
-      <w:r>
-        <w:rPr>
-          <w:rStyle w:val="gnkrckgcgsb"/>
-          <w:rFonts w:ascii="Lucida Console" w:hAnsi="Lucida Console"/>
-          <w:color w:val="000000"/>
-          <w:bdr w:val="none" w:sz="0" w:space="0" w:color="auto" w:frame="1"/>
-        </w:rPr>
-        <w:t xml:space="preserve"> </w:t>
-      </w:r>
-      <w:r>
-        <w:rPr>
-          <w:rStyle w:val="gnkrckgcgsb"/>
-          <w:rFonts w:ascii="Lucida Console" w:hAnsi="Lucida Console"/>
-          <w:color w:val="000000"/>
-          <w:bdr w:val="none" w:sz="0" w:space="0" w:color="auto" w:frame="1"/>
-        </w:rPr>
-        <w:t>-0.0010065348</w:t>
-      </w:r>
-      <w:r>
-        <w:rPr>
-          <w:rStyle w:val="gnkrckgcgsb"/>
-          <w:rFonts w:ascii="Lucida Console" w:hAnsi="Lucida Console"/>
-          <w:color w:val="000000"/>
-          <w:bdr w:val="none" w:sz="0" w:space="0" w:color="auto" w:frame="1"/>
-        </w:rPr>
-        <w:t>*X1</w:t>
-      </w:r>
-      <w:r>
-        <w:rPr>
-          <w:rStyle w:val="gnkrckgcgsb"/>
-          <w:rFonts w:ascii="Lucida Console" w:hAnsi="Lucida Console"/>
-          <w:color w:val="000000"/>
-          <w:bdr w:val="none" w:sz="0" w:space="0" w:color="auto" w:frame="1"/>
-        </w:rPr>
-        <w:t xml:space="preserve"> -0.0011729048</w:t>
-      </w:r>
-      <w:r>
-        <w:rPr>
-          <w:rStyle w:val="gnkrckgcgsb"/>
-          <w:rFonts w:ascii="Lucida Console" w:hAnsi="Lucida Console"/>
-          <w:color w:val="000000"/>
-          <w:bdr w:val="none" w:sz="0" w:space="0" w:color="auto" w:frame="1"/>
-        </w:rPr>
-        <w:t>*X2</w:t>
-      </w:r>
-      <w:r>
-        <w:rPr>
-          <w:rStyle w:val="gnkrckgcgsb"/>
-          <w:rFonts w:ascii="Lucida Console" w:hAnsi="Lucida Console"/>
-          <w:color w:val="000000"/>
-          <w:bdr w:val="none" w:sz="0" w:space="0" w:color="auto" w:frame="1"/>
-        </w:rPr>
-        <w:t xml:space="preserve"> -0.0016261967*X</w:t>
-      </w:r>
-      <w:r>
-        <w:rPr>
-          <w:rStyle w:val="gnkrckgcgsb"/>
-          <w:rFonts w:ascii="Lucida Console" w:hAnsi="Lucida Console"/>
-          <w:color w:val="000000"/>
-          <w:bdr w:val="none" w:sz="0" w:space="0" w:color="auto" w:frame="1"/>
-        </w:rPr>
-        <w:t xml:space="preserve">3 + </w:t>
-      </w:r>
-      <w:r>
-        <w:rPr>
-          <w:rStyle w:val="gnkrckgcgsb"/>
-          <w:rFonts w:ascii="Lucida Console" w:hAnsi="Lucida Console"/>
-          <w:color w:val="000000"/>
-          <w:bdr w:val="none" w:sz="0" w:space="0" w:color="auto" w:frame="1"/>
-        </w:rPr>
-        <w:t>0.0030064203*X</w:t>
-      </w:r>
-      <w:r>
-        <w:rPr>
-          <w:rStyle w:val="gnkrckgcgsb"/>
-          <w:rFonts w:ascii="Lucida Console" w:hAnsi="Lucida Console"/>
-          <w:color w:val="000000"/>
-          <w:bdr w:val="none" w:sz="0" w:space="0" w:color="auto" w:frame="1"/>
-        </w:rPr>
-        <w:t>8+</w:t>
-      </w:r>
-      <w:r>
-        <w:rPr>
-          <w:rStyle w:val="gnkrckgcgsb"/>
-          <w:rFonts w:ascii="Lucida Console" w:hAnsi="Lucida Console"/>
-          <w:color w:val="000000"/>
-          <w:bdr w:val="none" w:sz="0" w:space="0" w:color="auto" w:frame="1"/>
-        </w:rPr>
-        <w:t xml:space="preserve"> 1.0049405641</w:t>
-      </w:r>
-      <w:r>
-        <w:rPr>
-          <w:rStyle w:val="gnkrckgcgsb"/>
-          <w:rFonts w:ascii="Lucida Console" w:hAnsi="Lucida Console"/>
-          <w:color w:val="000000"/>
-          <w:bdr w:val="none" w:sz="0" w:space="0" w:color="auto" w:frame="1"/>
-        </w:rPr>
-        <w:t>*X9</w:t>
-      </w:r>
-      <w:r>
-        <w:rPr>
-          <w:rStyle w:val="gnkrckgcgsb"/>
-          <w:rFonts w:ascii="Lucida Console" w:hAnsi="Lucida Console"/>
-          <w:color w:val="000000"/>
-          <w:bdr w:val="none" w:sz="0" w:space="0" w:color="auto" w:frame="1"/>
-        </w:rPr>
-        <w:t xml:space="preserve"> -0.0028259432*X</w:t>
-      </w:r>
-      <w:r>
-        <w:rPr>
-          <w:rStyle w:val="gnkrckgcgsb"/>
-          <w:rFonts w:ascii="Lucida Console" w:hAnsi="Lucida Console"/>
-          <w:color w:val="000000"/>
-          <w:bdr w:val="none" w:sz="0" w:space="0" w:color="auto" w:frame="1"/>
-        </w:rPr>
-        <w:t>10 +</w:t>
-      </w:r>
-      <w:r>
-        <w:rPr>
-          <w:rStyle w:val="gnkrckgcgsb"/>
-          <w:rFonts w:ascii="Lucida Console" w:hAnsi="Lucida Console"/>
-          <w:color w:val="000000"/>
-          <w:bdr w:val="none" w:sz="0" w:space="0" w:color="auto" w:frame="1"/>
-        </w:rPr>
-        <w:t xml:space="preserve"> 0.0002600295*X</w:t>
-      </w:r>
-      <w:r>
-        <w:rPr>
-          <w:rStyle w:val="gnkrckgcgsb"/>
-          <w:rFonts w:ascii="Lucida Console" w:hAnsi="Lucida Console"/>
-          <w:color w:val="000000"/>
-          <w:bdr w:val="none" w:sz="0" w:space="0" w:color="auto" w:frame="1"/>
-        </w:rPr>
-        <w:t>11</w:t>
-      </w:r>
-      <w:r>
-        <w:rPr>
-          <w:rStyle w:val="gnkrckgcgsb"/>
-          <w:rFonts w:ascii="Lucida Console" w:hAnsi="Lucida Console"/>
-          <w:color w:val="000000"/>
-          <w:bdr w:val="none" w:sz="0" w:space="0" w:color="auto" w:frame="1"/>
-        </w:rPr>
-        <w:t xml:space="preserve"> -0.0005349551*X</w:t>
-      </w:r>
-      <w:r>
-        <w:rPr>
-          <w:rStyle w:val="gnkrckgcgsb"/>
-          <w:rFonts w:ascii="Lucida Console" w:hAnsi="Lucida Console"/>
-          <w:color w:val="000000"/>
-          <w:bdr w:val="none" w:sz="0" w:space="0" w:color="auto" w:frame="1"/>
-        </w:rPr>
-        <w:t xml:space="preserve">12 </w:t>
-      </w:r>
-      <w:r>
-        <w:rPr>
-          <w:rStyle w:val="gnkrckgcgsb"/>
-          <w:rFonts w:ascii="Lucida Console" w:hAnsi="Lucida Console"/>
-          <w:color w:val="000000"/>
-          <w:bdr w:val="none" w:sz="0" w:space="0" w:color="auto" w:frame="1"/>
-        </w:rPr>
-        <w:t>-0.0012283758</w:t>
-      </w:r>
-      <w:r>
-        <w:rPr>
-          <w:rStyle w:val="gnkrckgcgsb"/>
-          <w:rFonts w:ascii="Lucida Console" w:hAnsi="Lucida Console"/>
-          <w:color w:val="000000"/>
-          <w:bdr w:val="none" w:sz="0" w:space="0" w:color="auto" w:frame="1"/>
-        </w:rPr>
-        <w:t>*X14 +</w:t>
-      </w:r>
-      <w:r>
-        <w:rPr>
-          <w:rStyle w:val="gnkrckgcgsb"/>
-          <w:rFonts w:ascii="Lucida Console" w:hAnsi="Lucida Console"/>
-          <w:color w:val="000000"/>
-          <w:bdr w:val="none" w:sz="0" w:space="0" w:color="auto" w:frame="1"/>
-        </w:rPr>
-        <w:t xml:space="preserve"> 0.106363399</w:t>
-      </w:r>
-      <w:r>
-        <w:rPr>
-          <w:rStyle w:val="gnkrckgcgsb"/>
-          <w:rFonts w:ascii="Lucida Console" w:hAnsi="Lucida Console"/>
-          <w:color w:val="000000"/>
-          <w:bdr w:val="none" w:sz="0" w:space="0" w:color="auto" w:frame="1"/>
-        </w:rPr>
-        <w:t>*X15 = 0</w:t>
+        <w:t>-0.08158492 -0.0010065348*X1 -0.0011729048*X2 -0.0016261967*X3 + 0.0030064203*X8+ 1.0049405641*X9 -0.0028259432*X10 + 0.0002600295*X11 -0.0005349551*X12 -0.0012283758*X14 + 0.106363399*X15 = 0</w:t>
       </w:r>
     </w:p>
     <w:p>
@@ -476,10 +281,22 @@
     </w:p>
     <w:p>
       <w:r>
-        <w:t xml:space="preserve">How to remove itself in KNN. </w:t>
-      </w:r>
+        <w:t>K = 10, accuracy = 0.924</w:t>
+      </w:r>
+    </w:p>
+    <w:p>
       <w:bookmarkStart w:id="0" w:name="_GoBack"/>
       <w:bookmarkEnd w:id="0"/>
+    </w:p>
+    <w:p>
+      <w:r>
+        <w:t>Question 3.</w:t>
+      </w:r>
+    </w:p>
+    <w:p>
+      <w:r>
+        <w:t xml:space="preserve"> </w:t>
+      </w:r>
     </w:p>
     <w:sectPr>
       <w:pgSz w:w="12240" w:h="15840"/>

</xml_diff>